<commit_message>
organization and beginning more edits
</commit_message>
<xml_diff>
--- a/paper3_collectiveAction/z_full_outline_detailed2.docx
+++ b/paper3_collectiveAction/z_full_outline_detailed2.docx
@@ -188,6 +188,7 @@
           <w:color w:val="4472C4" w:themeColor="accent1"/>
         </w:rPr>
       </w:pPr>
+      <w:proofErr w:type="spellStart"/>
       <w:r>
         <w:rPr>
           <w:color w:val="4472C4" w:themeColor="accent1"/>
@@ -200,6 +201,7 @@
         </w:rPr>
         <w:t>a</w:t>
       </w:r>
+      <w:proofErr w:type="spellEnd"/>
       <w:r>
         <w:rPr>
           <w:color w:val="4472C4" w:themeColor="accent1"/>
@@ -294,7 +296,21 @@
         <w:rPr>
           <w:color w:val="4472C4" w:themeColor="accent1"/>
         </w:rPr>
-        <w:t xml:space="preserve"> (Coe 2011; Slantchev 2012)</w:t>
+        <w:t xml:space="preserve"> (Coe 2011; </w:t>
+      </w:r>
+      <w:proofErr w:type="spellStart"/>
+      <w:r>
+        <w:rPr>
+          <w:color w:val="4472C4" w:themeColor="accent1"/>
+        </w:rPr>
+        <w:t>Slantchev</w:t>
+      </w:r>
+      <w:proofErr w:type="spellEnd"/>
+      <w:r>
+        <w:rPr>
+          <w:color w:val="4472C4" w:themeColor="accent1"/>
+        </w:rPr>
+        <w:t xml:space="preserve"> 2012)</w:t>
       </w:r>
     </w:p>
     <w:p>
@@ -372,10 +388,22 @@
           <w:ilvl w:val="1"/>
           <w:numId w:val="1"/>
         </w:numPr>
+        <w:rPr>
+          <w:color w:val="4472C4" w:themeColor="accent1"/>
+        </w:rPr>
       </w:pPr>
       <w:r>
         <w:t>Adding costs to peace</w:t>
       </w:r>
+      <w:r>
+        <w:t xml:space="preserve"> </w:t>
+      </w:r>
+      <w:r>
+        <w:rPr>
+          <w:color w:val="4472C4" w:themeColor="accent1"/>
+        </w:rPr>
+        <w:t>(preferences problem)</w:t>
+      </w:r>
     </w:p>
     <w:p>
       <w:pPr>
@@ -388,6 +416,15 @@
       <w:r>
         <w:t>Adding value to fighting</w:t>
       </w:r>
+      <w:r>
+        <w:t xml:space="preserve"> </w:t>
+      </w:r>
+      <w:r>
+        <w:rPr>
+          <w:color w:val="4472C4" w:themeColor="accent1"/>
+        </w:rPr>
+        <w:t>(preferences problem)</w:t>
+      </w:r>
     </w:p>
     <w:p>
       <w:pPr>
@@ -418,50 +455,14 @@
       <w:r>
         <w:t>Biasing perceptions (even if groups prefer peace to fighting)</w:t>
       </w:r>
-    </w:p>
-    <w:p>
-      <w:pPr>
-        <w:pStyle w:val="ListParagraph"/>
-        <w:numPr>
-          <w:ilvl w:val="1"/>
-          <w:numId w:val="1"/>
-        </w:numPr>
-      </w:pPr>
-      <w:r>
-        <w:t xml:space="preserve">Cannot build trust; only in interest to cooperate if </w:t>
-      </w:r>
-    </w:p>
-    <w:p>
-      <w:pPr>
-        <w:pStyle w:val="ListParagraph"/>
-        <w:numPr>
-          <w:ilvl w:val="0"/>
-          <w:numId w:val="1"/>
-        </w:numPr>
-      </w:pPr>
-      <w:r>
-        <w:t>Difficulty solving collective action problem</w:t>
-      </w:r>
-    </w:p>
-    <w:p>
-      <w:pPr>
-        <w:pStyle w:val="ListParagraph"/>
-        <w:numPr>
-          <w:ilvl w:val="1"/>
-          <w:numId w:val="1"/>
-        </w:numPr>
-      </w:pPr>
-      <w:r>
-        <w:t>Most discussion about how groups better at collective action better at fighting.  Can compel group members.  Bornstein (2003)</w:t>
-      </w:r>
-      <w:r>
-        <w:t>, Keefer (2012)</w:t>
-      </w:r>
-      <w:r>
-        <w:t>, Kaplan (2010)</w:t>
-      </w:r>
-      <w:r>
-        <w:t>, Rubin (2019- rebel territorial).</w:t>
+      <w:r>
+        <w:t xml:space="preserve"> </w:t>
+      </w:r>
+      <w:r>
+        <w:rPr>
+          <w:color w:val="4472C4" w:themeColor="accent1"/>
+        </w:rPr>
+        <w:t>(information and commitment problems)</w:t>
       </w:r>
       <w:bookmarkStart w:id="0" w:name="_GoBack"/>
       <w:bookmarkEnd w:id="0"/>
@@ -475,6 +476,51 @@
         </w:numPr>
       </w:pPr>
       <w:r>
+        <w:t xml:space="preserve">Cannot build trust; only in interest to cooperate if </w:t>
+      </w:r>
+    </w:p>
+    <w:p>
+      <w:pPr>
+        <w:pStyle w:val="ListParagraph"/>
+        <w:numPr>
+          <w:ilvl w:val="0"/>
+          <w:numId w:val="1"/>
+        </w:numPr>
+      </w:pPr>
+      <w:r>
+        <w:t>Difficulty solving collective action problem</w:t>
+      </w:r>
+    </w:p>
+    <w:p>
+      <w:pPr>
+        <w:pStyle w:val="ListParagraph"/>
+        <w:numPr>
+          <w:ilvl w:val="1"/>
+          <w:numId w:val="1"/>
+        </w:numPr>
+      </w:pPr>
+      <w:r>
+        <w:t>Most discussion about how groups better at collective action better at fighting.  Can compel group members.  Bornstein (2003)</w:t>
+      </w:r>
+      <w:r>
+        <w:t>, Keefer (2012)</w:t>
+      </w:r>
+      <w:r>
+        <w:t>, Kaplan (2010)</w:t>
+      </w:r>
+      <w:r>
+        <w:t>, Rubin (2019- rebel territorial).</w:t>
+      </w:r>
+    </w:p>
+    <w:p>
+      <w:pPr>
+        <w:pStyle w:val="ListParagraph"/>
+        <w:numPr>
+          <w:ilvl w:val="1"/>
+          <w:numId w:val="1"/>
+        </w:numPr>
+      </w:pPr>
+      <w:r>
         <w:t>“Fearon (2008) describes the modal civil war in the last 60 years as persistent, small and relying on guerrilla tactics, rather than as a conflict between large conventional armies, as in the United States Civil War” from Keefer 2012 “Why follow”</w:t>
       </w:r>
     </w:p>
@@ -493,15 +539,24 @@
         <w:t>’</w:t>
       </w:r>
       <w:r>
-        <w:t xml:space="preserve">s ability to mobilize military capacity to its ability to make agreements with other groups. This paper focuses on these commitments.  The central argument here is that leader commitments are credible to the extent that group </w:t>
+        <w:t xml:space="preserve">s ability to mobilize military capacity to its ability to make agreements with other groups. This paper focuses on these commitments.  The central </w:t>
       </w:r>
       <w:r>
         <w:lastRenderedPageBreak/>
-        <w:t>members and armed forces can act collectively to enforce them. However, to insulate themselves from the risk of expulsion by their own supporters or armed forces, leaders impose limits on collective action. These limits make it more difficult for them to win the hearts and minds of citizens and to field an effective military, each of which increases a group‟s vulnerability to attack by opposing groups.”</w:t>
+        <w:t xml:space="preserve">argument here is that leader commitments are credible to the extent that group members and armed forces can act collectively to enforce them. However, to insulate themselves from the risk of expulsion by their own supporters or armed forces, leaders impose limits on collective action. These limits make it more difficult for them to win the hearts and minds of citizens and to field an effective military, each of which increases a </w:t>
+      </w:r>
+      <w:proofErr w:type="spellStart"/>
+      <w:r>
+        <w:t>group‟s</w:t>
+      </w:r>
+      <w:proofErr w:type="spellEnd"/>
+      <w:r>
+        <w:t xml:space="preserve"> vulnerability to attack by opposing groups.”</w:t>
       </w:r>
     </w:p>
     <w:p/>
     <w:p>
+      <w:proofErr w:type="spellStart"/>
       <w:r>
         <w:t>I</w:t>
       </w:r>
@@ -509,7 +564,11 @@
         <w:t>V</w:t>
       </w:r>
       <w:r>
-        <w:t>a: Intergroup contact to remove those factors</w:t>
+        <w:t>a</w:t>
+      </w:r>
+      <w:proofErr w:type="spellEnd"/>
+      <w:r>
+        <w:t>: Intergroup contact to remove those factors</w:t>
       </w:r>
     </w:p>
     <w:p>
@@ -554,22 +613,38 @@
         </w:numPr>
       </w:pPr>
       <w:r>
-        <w:t>Reduces psych biases to perception: removes stereotypes, anxiety/threat; adds empathy, identification of similarities/joint interests</w:t>
-      </w:r>
-    </w:p>
-    <w:p>
-      <w:pPr>
-        <w:pStyle w:val="ListParagraph"/>
-        <w:numPr>
-          <w:ilvl w:val="0"/>
-          <w:numId w:val="1"/>
-        </w:numPr>
-      </w:pPr>
-      <w:r>
-        <w:t>Provides opportunity for costly signaling</w:t>
-      </w:r>
-      <w:r>
-        <w:t>: groups interact and can directly observe outgroup’s preferences and behavior.  C</w:t>
+        <w:t xml:space="preserve">Reduces psych biases to </w:t>
+      </w:r>
+      <w:proofErr w:type="gramStart"/>
+      <w:r>
+        <w:t>perception:</w:t>
+      </w:r>
+      <w:proofErr w:type="gramEnd"/>
+      <w:r>
+        <w:t xml:space="preserve"> removes stereotypes, anxiety/threat; adds empathy, identification of similarities/joint interests</w:t>
+      </w:r>
+    </w:p>
+    <w:p>
+      <w:pPr>
+        <w:pStyle w:val="ListParagraph"/>
+        <w:numPr>
+          <w:ilvl w:val="0"/>
+          <w:numId w:val="1"/>
+        </w:numPr>
+      </w:pPr>
+      <w:r>
+        <w:t xml:space="preserve">Provides opportunity for costly </w:t>
+      </w:r>
+      <w:proofErr w:type="gramStart"/>
+      <w:r>
+        <w:t>signaling</w:t>
+      </w:r>
+      <w:r>
+        <w:t>:</w:t>
+      </w:r>
+      <w:proofErr w:type="gramEnd"/>
+      <w:r>
+        <w:t xml:space="preserve"> groups interact and can directly observe outgroup’s preferences and behavior.  C</w:t>
       </w:r>
       <w:r>
         <w:t>onfidence-building measure</w:t>
@@ -584,6 +659,7 @@
           <w:color w:val="C5E0B3" w:themeColor="accent6" w:themeTint="66"/>
         </w:rPr>
       </w:pPr>
+      <w:proofErr w:type="spellStart"/>
       <w:r>
         <w:rPr>
           <w:color w:val="C5E0B3" w:themeColor="accent6" w:themeTint="66"/>
@@ -600,25 +676,46 @@
         <w:rPr>
           <w:color w:val="C5E0B3" w:themeColor="accent6" w:themeTint="66"/>
         </w:rPr>
-        <w:t>b: Joint punishment institutions to minimize misperceptions</w:t>
-      </w:r>
-    </w:p>
-    <w:p>
-      <w:pPr>
-        <w:pStyle w:val="ListParagraph"/>
-        <w:numPr>
-          <w:ilvl w:val="0"/>
-          <w:numId w:val="1"/>
-        </w:numPr>
-        <w:rPr>
-          <w:color w:val="C5E0B3" w:themeColor="accent6" w:themeTint="66"/>
-        </w:rPr>
-      </w:pPr>
-      <w:r>
-        <w:rPr>
-          <w:color w:val="C5E0B3" w:themeColor="accent6" w:themeTint="66"/>
-        </w:rPr>
-        <w:t>Situation is an iterative Prisoner’s Dilemma: best off with [C,C] but really want to avoid [D,D].</w:t>
+        <w:t>b</w:t>
+      </w:r>
+      <w:proofErr w:type="spellEnd"/>
+      <w:r>
+        <w:rPr>
+          <w:color w:val="C5E0B3" w:themeColor="accent6" w:themeTint="66"/>
+        </w:rPr>
+        <w:t>: Joint punishment institutions to minimize misperceptions</w:t>
+      </w:r>
+    </w:p>
+    <w:p>
+      <w:pPr>
+        <w:pStyle w:val="ListParagraph"/>
+        <w:numPr>
+          <w:ilvl w:val="0"/>
+          <w:numId w:val="1"/>
+        </w:numPr>
+        <w:rPr>
+          <w:color w:val="C5E0B3" w:themeColor="accent6" w:themeTint="66"/>
+        </w:rPr>
+      </w:pPr>
+      <w:r>
+        <w:rPr>
+          <w:color w:val="C5E0B3" w:themeColor="accent6" w:themeTint="66"/>
+        </w:rPr>
+        <w:t>Situation is an iterative Prisoner’s Dilemma: best off with [</w:t>
+      </w:r>
+      <w:proofErr w:type="gramStart"/>
+      <w:r>
+        <w:rPr>
+          <w:color w:val="C5E0B3" w:themeColor="accent6" w:themeTint="66"/>
+        </w:rPr>
+        <w:t>C,C</w:t>
+      </w:r>
+      <w:proofErr w:type="gramEnd"/>
+      <w:r>
+        <w:rPr>
+          <w:color w:val="C5E0B3" w:themeColor="accent6" w:themeTint="66"/>
+        </w:rPr>
+        <w:t>] but really want to avoid [D,D].</w:t>
       </w:r>
       <w:r>
         <w:rPr>
@@ -702,7 +799,21 @@
         <w:rPr>
           <w:color w:val="C5E0B3" w:themeColor="accent6" w:themeTint="66"/>
         </w:rPr>
-        <w:t xml:space="preserve">  Two levels of misperception: (1) that D was purposeful on part of group, and (2) that the punishment was not severe enough and the punishment C was actually a D.</w:t>
+        <w:t xml:space="preserve">  Two levels of misperception: (1) that D was purposeful on part of group, and (2) that the punishment was not severe enough and the punishment C was </w:t>
+      </w:r>
+      <w:proofErr w:type="gramStart"/>
+      <w:r>
+        <w:rPr>
+          <w:color w:val="C5E0B3" w:themeColor="accent6" w:themeTint="66"/>
+        </w:rPr>
+        <w:t>actually a</w:t>
+      </w:r>
+      <w:proofErr w:type="gramEnd"/>
+      <w:r>
+        <w:rPr>
+          <w:color w:val="C5E0B3" w:themeColor="accent6" w:themeTint="66"/>
+        </w:rPr>
+        <w:t xml:space="preserve"> D.</w:t>
       </w:r>
     </w:p>
     <w:p>
@@ -744,7 +855,21 @@
         <w:rPr>
           <w:color w:val="C5E0B3" w:themeColor="accent6" w:themeTint="66"/>
         </w:rPr>
-        <w:t>Need groups to agree to a peace agreement that allows joint-policing.</w:t>
+        <w:t xml:space="preserve">Need groups to agree to a peace agreement that allows </w:t>
+      </w:r>
+      <w:proofErr w:type="gramStart"/>
+      <w:r>
+        <w:rPr>
+          <w:color w:val="C5E0B3" w:themeColor="accent6" w:themeTint="66"/>
+        </w:rPr>
+        <w:t>joint-policing</w:t>
+      </w:r>
+      <w:proofErr w:type="gramEnd"/>
+      <w:r>
+        <w:rPr>
+          <w:color w:val="C5E0B3" w:themeColor="accent6" w:themeTint="66"/>
+        </w:rPr>
+        <w:t>.</w:t>
       </w:r>
     </w:p>
     <w:p>
@@ -820,9 +945,53 @@
           <w:ilvl w:val="0"/>
           <w:numId w:val="1"/>
         </w:numPr>
-      </w:pPr>
-      <w:r>
-        <w:t>Describe joint punishment institutions: adhoc and agreed upon code of laws.</w:t>
+        <w:rPr>
+          <w:color w:val="4472C4" w:themeColor="accent1"/>
+        </w:rPr>
+      </w:pPr>
+      <w:r>
+        <w:rPr>
+          <w:color w:val="4472C4" w:themeColor="accent1"/>
+        </w:rPr>
+        <w:t>Describe commitment problem and information problem</w:t>
+      </w:r>
+    </w:p>
+    <w:p>
+      <w:pPr>
+        <w:pStyle w:val="ListParagraph"/>
+        <w:numPr>
+          <w:ilvl w:val="1"/>
+          <w:numId w:val="1"/>
+        </w:numPr>
+        <w:rPr>
+          <w:color w:val="4472C4" w:themeColor="accent1"/>
+        </w:rPr>
+      </w:pPr>
+      <w:r>
+        <w:rPr>
+          <w:color w:val="4472C4" w:themeColor="accent1"/>
+        </w:rPr>
+        <w:t>Commitment problem can be resolved through information about the other side’s preferences and ability to compel group members</w:t>
+      </w:r>
+    </w:p>
+    <w:p>
+      <w:pPr>
+        <w:pStyle w:val="ListParagraph"/>
+        <w:numPr>
+          <w:ilvl w:val="0"/>
+          <w:numId w:val="1"/>
+        </w:numPr>
+      </w:pPr>
+      <w:r>
+        <w:t xml:space="preserve">Describe joint punishment institutions: </w:t>
+      </w:r>
+      <w:proofErr w:type="spellStart"/>
+      <w:r>
+        <w:t>adhoc</w:t>
+      </w:r>
+      <w:proofErr w:type="spellEnd"/>
+      <w:r>
+        <w:t xml:space="preserve"> and agreed upon code of laws.</w:t>
       </w:r>
     </w:p>
     <w:p>
@@ -846,6 +1015,7 @@
         </w:numPr>
       </w:pPr>
       <w:r>
+        <w:lastRenderedPageBreak/>
         <w:t>Describe similar situation with joint-punishment institution: case of captured vigilantes</w:t>
       </w:r>
       <w:r>
@@ -876,314 +1046,394 @@
         </w:numPr>
       </w:pPr>
       <w:r>
+        <w:t xml:space="preserve">Identify whether conflict is materially irrational?  Think about </w:t>
+      </w:r>
+      <w:r>
+        <w:t>conflict as deviation from rationality and how to demonstrate the rationality of peace to each group.</w:t>
+      </w:r>
+    </w:p>
+    <w:p>
+      <w:pPr>
+        <w:pStyle w:val="ListParagraph"/>
+        <w:numPr>
+          <w:ilvl w:val="0"/>
+          <w:numId w:val="1"/>
+        </w:numPr>
+      </w:pPr>
+      <w:r>
+        <w:t xml:space="preserve">Think about incentives of individual group members, not just </w:t>
+      </w:r>
+      <w:proofErr w:type="gramStart"/>
+      <w:r>
+        <w:t>groups as a whole</w:t>
+      </w:r>
+      <w:proofErr w:type="gramEnd"/>
+      <w:r>
+        <w:t>.</w:t>
+      </w:r>
+    </w:p>
+    <w:p>
+      <w:pPr>
+        <w:pStyle w:val="ListParagraph"/>
+        <w:numPr>
+          <w:ilvl w:val="0"/>
+          <w:numId w:val="1"/>
+        </w:numPr>
+      </w:pPr>
+      <w:r>
+        <w:t>Do not try to solve groups conflict externally; help groups solve own problems.</w:t>
+      </w:r>
+    </w:p>
+    <w:p>
+      <w:pPr>
+        <w:pStyle w:val="ListParagraph"/>
+        <w:numPr>
+          <w:ilvl w:val="0"/>
+          <w:numId w:val="1"/>
+        </w:numPr>
+      </w:pPr>
+      <w:r>
+        <w:t>Programs that demonstrate material rationality of peace.  Contact, what about others?</w:t>
+      </w:r>
+    </w:p>
+    <w:p>
+      <w:pPr>
+        <w:pStyle w:val="ListParagraph"/>
+        <w:numPr>
+          <w:ilvl w:val="0"/>
+          <w:numId w:val="1"/>
+        </w:numPr>
+      </w:pPr>
+      <w:r>
+        <w:t>Important for both groups to benefit equally.  Otherwise creating a power disparity.</w:t>
+      </w:r>
+    </w:p>
+    <w:p>
+      <w:pPr>
+        <w:pStyle w:val="ListParagraph"/>
+        <w:numPr>
+          <w:ilvl w:val="0"/>
+          <w:numId w:val="1"/>
+        </w:numPr>
+      </w:pPr>
+      <w:r>
+        <w:t>Reduce psych biases</w:t>
+      </w:r>
+    </w:p>
+    <w:p>
+      <w:pPr>
+        <w:pStyle w:val="ListParagraph"/>
+        <w:numPr>
+          <w:ilvl w:val="0"/>
+          <w:numId w:val="1"/>
+        </w:numPr>
+      </w:pPr>
+      <w:r>
+        <w:t>Groups need strength to compel group members.</w:t>
+      </w:r>
+    </w:p>
+    <w:p>
+      <w:pPr>
+        <w:pStyle w:val="ListParagraph"/>
+        <w:numPr>
+          <w:ilvl w:val="0"/>
+          <w:numId w:val="1"/>
+        </w:numPr>
+      </w:pPr>
+      <w:r>
+        <w:t>Opportunities to observe other side, signal C.</w:t>
+      </w:r>
+    </w:p>
+    <w:p>
+      <w:pPr>
+        <w:pStyle w:val="ListParagraph"/>
+        <w:numPr>
+          <w:ilvl w:val="0"/>
+          <w:numId w:val="1"/>
+        </w:numPr>
+      </w:pPr>
+      <w:r>
+        <w:t>Contact programs _can_ do these things, but others may also.  More contact mismanaged runs risk of exacerbating conflict.</w:t>
+      </w:r>
+    </w:p>
+    <w:p>
+      <w:pPr>
+        <w:pStyle w:val="ListParagraph"/>
+        <w:numPr>
+          <w:ilvl w:val="0"/>
+          <w:numId w:val="1"/>
+        </w:numPr>
+      </w:pPr>
+      <w:r>
+        <w:t xml:space="preserve">Joint punishment institutions: </w:t>
+      </w:r>
+      <w:r>
+        <w:t>legitimacy of institutions paramount.</w:t>
+      </w:r>
+    </w:p>
+    <w:p>
+      <w:pPr>
+        <w:pStyle w:val="ListParagraph"/>
+        <w:numPr>
+          <w:ilvl w:val="0"/>
+          <w:numId w:val="1"/>
+        </w:numPr>
+      </w:pPr>
+      <w:r>
+        <w:t>Aid to governments?</w:t>
+      </w:r>
+    </w:p>
+    <w:p>
+      <w:pPr>
+        <w:pStyle w:val="ListParagraph"/>
+        <w:numPr>
+          <w:ilvl w:val="0"/>
+          <w:numId w:val="1"/>
+        </w:numPr>
+      </w:pPr>
+      <w:r>
+        <w:t>Favoring one group: makes things worse.</w:t>
+      </w:r>
+    </w:p>
+    <w:p/>
+    <w:p>
+      <w:r>
+        <w:t>V</w:t>
+      </w:r>
+      <w:r>
+        <w:t>I</w:t>
+      </w:r>
+      <w:r>
+        <w:t xml:space="preserve">I: Avenues for </w:t>
+      </w:r>
+      <w:r>
+        <w:t>Future</w:t>
+      </w:r>
+      <w:r>
+        <w:t xml:space="preserve"> Research</w:t>
+      </w:r>
+    </w:p>
+    <w:p>
+      <w:pPr>
+        <w:pStyle w:val="ListParagraph"/>
+        <w:numPr>
+          <w:ilvl w:val="0"/>
+          <w:numId w:val="1"/>
+        </w:numPr>
+      </w:pPr>
+      <w:r>
+        <w:t>Test contact programs</w:t>
+      </w:r>
+      <w:r>
+        <w:t xml:space="preserve"> with groups</w:t>
+      </w:r>
+      <w:r>
+        <w:t xml:space="preserve"> in conflict and with history of conflict.</w:t>
+      </w:r>
+    </w:p>
+    <w:p>
+      <w:pPr>
+        <w:pStyle w:val="ListParagraph"/>
+        <w:numPr>
+          <w:ilvl w:val="0"/>
+          <w:numId w:val="1"/>
+        </w:numPr>
+      </w:pPr>
+      <w:r>
+        <w:t xml:space="preserve">Compare contact programs that do and do not (1) work to achieve goal, (2) </w:t>
+      </w:r>
+      <w:proofErr w:type="gramStart"/>
+      <w:r>
+        <w:t>actually achieve</w:t>
+      </w:r>
+      <w:proofErr w:type="gramEnd"/>
+      <w:r>
+        <w:t xml:space="preserve"> it.</w:t>
+      </w:r>
+    </w:p>
+    <w:p>
+      <w:pPr>
+        <w:pStyle w:val="ListParagraph"/>
+        <w:numPr>
+          <w:ilvl w:val="0"/>
+          <w:numId w:val="1"/>
+        </w:numPr>
+      </w:pPr>
+    </w:p>
+    <w:p>
+      <w:pPr>
+        <w:pStyle w:val="ListParagraph"/>
+        <w:numPr>
+          <w:ilvl w:val="0"/>
+          <w:numId w:val="1"/>
+        </w:numPr>
+      </w:pPr>
+      <w:r>
+        <w:t>Best means to demonstrate material rationality of peace</w:t>
+      </w:r>
+      <w:r>
+        <w:t>.  Trade, differentiated groups?</w:t>
+      </w:r>
+    </w:p>
+    <w:p>
+      <w:pPr>
+        <w:pStyle w:val="ListParagraph"/>
+        <w:numPr>
+          <w:ilvl w:val="0"/>
+          <w:numId w:val="1"/>
+        </w:numPr>
+      </w:pPr>
+      <w:r>
+        <w:t>Need for enforcement at onset to incentivize Cooperation?</w:t>
+      </w:r>
+    </w:p>
+    <w:p>
+      <w:pPr>
+        <w:pStyle w:val="ListParagraph"/>
+        <w:numPr>
+          <w:ilvl w:val="0"/>
+          <w:numId w:val="1"/>
+        </w:numPr>
+      </w:pPr>
+      <w:r>
+        <w:t>Role of elites: contact says must support</w:t>
+      </w:r>
+    </w:p>
+    <w:p>
+      <w:pPr>
+        <w:pStyle w:val="ListParagraph"/>
+        <w:numPr>
+          <w:ilvl w:val="0"/>
+          <w:numId w:val="1"/>
+        </w:numPr>
+      </w:pPr>
+      <w:r>
+        <w:t>Difficulty with very decentralized groups</w:t>
+      </w:r>
+    </w:p>
+    <w:p>
+      <w:pPr>
+        <w:pStyle w:val="ListParagraph"/>
+        <w:numPr>
+          <w:ilvl w:val="0"/>
+          <w:numId w:val="1"/>
+        </w:numPr>
+      </w:pPr>
+      <w:r>
+        <w:t>Power disparities between groups</w:t>
+      </w:r>
+    </w:p>
+    <w:p>
+      <w:pPr>
+        <w:pStyle w:val="ListParagraph"/>
+        <w:numPr>
+          <w:ilvl w:val="0"/>
+          <w:numId w:val="1"/>
+        </w:numPr>
+      </w:pPr>
+      <w:r>
+        <w:t>Contact’s differential effects with these power disparities.</w:t>
+      </w:r>
+    </w:p>
+    <w:p>
+      <w:pPr>
+        <w:pStyle w:val="ListParagraph"/>
+        <w:numPr>
+          <w:ilvl w:val="0"/>
+          <w:numId w:val="1"/>
+        </w:numPr>
+      </w:pPr>
+      <w:r>
+        <w:t>Something</w:t>
+      </w:r>
+      <w:r>
+        <w:t xml:space="preserve"> about onset &amp; durability.</w:t>
+      </w:r>
+    </w:p>
+    <w:p>
+      <w:pPr>
+        <w:pStyle w:val="ListParagraph"/>
+        <w:numPr>
+          <w:ilvl w:val="0"/>
+          <w:numId w:val="1"/>
+        </w:numPr>
+      </w:pPr>
+    </w:p>
+    <w:p>
+      <w:pPr>
+        <w:pStyle w:val="ListParagraph"/>
+        <w:numPr>
+          <w:ilvl w:val="0"/>
+          <w:numId w:val="1"/>
+        </w:numPr>
+      </w:pPr>
+      <w:r>
+        <w:t>Joint punishment institutions to minimize misperceptions</w:t>
+      </w:r>
+    </w:p>
+    <w:p>
+      <w:pPr>
+        <w:pStyle w:val="ListParagraph"/>
+        <w:numPr>
+          <w:ilvl w:val="1"/>
+          <w:numId w:val="1"/>
+        </w:numPr>
+      </w:pPr>
+      <w:r>
+        <w:t>Situation is an iterative Prisoner’s Dilemma: best off with [</w:t>
+      </w:r>
+      <w:proofErr w:type="gramStart"/>
+      <w:r>
+        <w:t>C,C</w:t>
+      </w:r>
+      <w:proofErr w:type="gramEnd"/>
+      <w:r>
+        <w:t>] but really want to avoid [D,D]. Describe iterative PD.</w:t>
+      </w:r>
+    </w:p>
+    <w:p>
+      <w:pPr>
+        <w:pStyle w:val="ListParagraph"/>
+        <w:numPr>
+          <w:ilvl w:val="1"/>
+          <w:numId w:val="1"/>
+        </w:numPr>
+      </w:pPr>
+      <w:r>
+        <w:t>When groups prefer peace and intend to cooperate, misperceptions/accidents main challenge to peace: Try to throw C, accidentally throw D.  OR Throw C, gets interpreted as D.</w:t>
+      </w:r>
+    </w:p>
+    <w:p>
+      <w:pPr>
+        <w:pStyle w:val="ListParagraph"/>
+        <w:numPr>
+          <w:ilvl w:val="1"/>
+          <w:numId w:val="1"/>
+        </w:numPr>
+      </w:pPr>
+      <w:r>
+        <w:t xml:space="preserve">Collective action problem: societies heterogeneous, some don’t want peace.  A bad apple could throw D; C is then punishing your own.  Two levels of misperception: (1) that D was purposeful on part of group, and (2) that the punishment was not severe enough and the punishment C was </w:t>
+      </w:r>
+      <w:proofErr w:type="gramStart"/>
+      <w:r>
+        <w:t>actually a</w:t>
+      </w:r>
+      <w:proofErr w:type="gramEnd"/>
+      <w:r>
+        <w:t xml:space="preserve"> D.</w:t>
+      </w:r>
+    </w:p>
+    <w:p>
+      <w:pPr>
+        <w:pStyle w:val="ListParagraph"/>
+        <w:numPr>
+          <w:ilvl w:val="1"/>
+          <w:numId w:val="1"/>
+        </w:numPr>
+      </w:pPr>
+      <w:r>
         <w:lastRenderedPageBreak/>
-        <w:t xml:space="preserve">Identify whether conflict is materially irrational?  Think about </w:t>
-      </w:r>
-      <w:r>
-        <w:t>conflict as deviation from rationality and how to demonstrate the rationality of peace to each group.</w:t>
-      </w:r>
-    </w:p>
-    <w:p>
-      <w:pPr>
-        <w:pStyle w:val="ListParagraph"/>
-        <w:numPr>
-          <w:ilvl w:val="0"/>
-          <w:numId w:val="1"/>
-        </w:numPr>
-      </w:pPr>
-      <w:r>
-        <w:t>Think about incentives of individual group members, not just groups as a whole.</w:t>
-      </w:r>
-    </w:p>
-    <w:p>
-      <w:pPr>
-        <w:pStyle w:val="ListParagraph"/>
-        <w:numPr>
-          <w:ilvl w:val="0"/>
-          <w:numId w:val="1"/>
-        </w:numPr>
-      </w:pPr>
-      <w:r>
-        <w:t>Do not try to solve groups conflict externally; help groups solve own problems.</w:t>
-      </w:r>
-    </w:p>
-    <w:p>
-      <w:pPr>
-        <w:pStyle w:val="ListParagraph"/>
-        <w:numPr>
-          <w:ilvl w:val="0"/>
-          <w:numId w:val="1"/>
-        </w:numPr>
-      </w:pPr>
-      <w:r>
-        <w:t>Programs that demonstrate material rationality of peace.  Contact, what about others?</w:t>
-      </w:r>
-    </w:p>
-    <w:p>
-      <w:pPr>
-        <w:pStyle w:val="ListParagraph"/>
-        <w:numPr>
-          <w:ilvl w:val="0"/>
-          <w:numId w:val="1"/>
-        </w:numPr>
-      </w:pPr>
-      <w:r>
-        <w:t>Important for both groups to benefit equally.  Otherwise creating a power disparity.</w:t>
-      </w:r>
-    </w:p>
-    <w:p>
-      <w:pPr>
-        <w:pStyle w:val="ListParagraph"/>
-        <w:numPr>
-          <w:ilvl w:val="0"/>
-          <w:numId w:val="1"/>
-        </w:numPr>
-      </w:pPr>
-      <w:r>
-        <w:t>Reduce psych biases</w:t>
-      </w:r>
-    </w:p>
-    <w:p>
-      <w:pPr>
-        <w:pStyle w:val="ListParagraph"/>
-        <w:numPr>
-          <w:ilvl w:val="0"/>
-          <w:numId w:val="1"/>
-        </w:numPr>
-      </w:pPr>
-      <w:r>
-        <w:t>Groups need strength to compel group members.</w:t>
-      </w:r>
-    </w:p>
-    <w:p>
-      <w:pPr>
-        <w:pStyle w:val="ListParagraph"/>
-        <w:numPr>
-          <w:ilvl w:val="0"/>
-          <w:numId w:val="1"/>
-        </w:numPr>
-      </w:pPr>
-      <w:r>
-        <w:t>Opportunities to observe other side, signal C.</w:t>
-      </w:r>
-    </w:p>
-    <w:p>
-      <w:pPr>
-        <w:pStyle w:val="ListParagraph"/>
-        <w:numPr>
-          <w:ilvl w:val="0"/>
-          <w:numId w:val="1"/>
-        </w:numPr>
-      </w:pPr>
-      <w:r>
-        <w:t>Contact programs _can_ do these things, but others may also.  More contact mismanaged runs risk of exacerbating conflict.</w:t>
-      </w:r>
-    </w:p>
-    <w:p>
-      <w:pPr>
-        <w:pStyle w:val="ListParagraph"/>
-        <w:numPr>
-          <w:ilvl w:val="0"/>
-          <w:numId w:val="1"/>
-        </w:numPr>
-      </w:pPr>
-      <w:r>
-        <w:t xml:space="preserve">Joint punishment institutions: </w:t>
-      </w:r>
-      <w:r>
-        <w:t>legitimacy of institutions paramount.</w:t>
-      </w:r>
-    </w:p>
-    <w:p>
-      <w:pPr>
-        <w:pStyle w:val="ListParagraph"/>
-        <w:numPr>
-          <w:ilvl w:val="0"/>
-          <w:numId w:val="1"/>
-        </w:numPr>
-      </w:pPr>
-      <w:r>
-        <w:t>Aid to governments?</w:t>
-      </w:r>
-    </w:p>
-    <w:p>
-      <w:pPr>
-        <w:pStyle w:val="ListParagraph"/>
-        <w:numPr>
-          <w:ilvl w:val="0"/>
-          <w:numId w:val="1"/>
-        </w:numPr>
-      </w:pPr>
-      <w:r>
-        <w:t>Favoring one group: makes things worse.</w:t>
-      </w:r>
-    </w:p>
-    <w:p/>
-    <w:p>
-      <w:r>
-        <w:t>V</w:t>
-      </w:r>
-      <w:r>
-        <w:t>I</w:t>
-      </w:r>
-      <w:r>
-        <w:t xml:space="preserve">I: Avenues for </w:t>
-      </w:r>
-      <w:r>
-        <w:t>Future</w:t>
-      </w:r>
-      <w:r>
-        <w:t xml:space="preserve"> Research</w:t>
-      </w:r>
-    </w:p>
-    <w:p>
-      <w:pPr>
-        <w:pStyle w:val="ListParagraph"/>
-        <w:numPr>
-          <w:ilvl w:val="0"/>
-          <w:numId w:val="1"/>
-        </w:numPr>
-      </w:pPr>
-      <w:r>
-        <w:t>Test contact programs</w:t>
-      </w:r>
-      <w:r>
-        <w:t xml:space="preserve"> with groups</w:t>
-      </w:r>
-      <w:r>
-        <w:t xml:space="preserve"> in conflict and with history of conflict.</w:t>
-      </w:r>
-    </w:p>
-    <w:p>
-      <w:pPr>
-        <w:pStyle w:val="ListParagraph"/>
-        <w:numPr>
-          <w:ilvl w:val="0"/>
-          <w:numId w:val="1"/>
-        </w:numPr>
-      </w:pPr>
-      <w:r>
-        <w:t>Compare contact programs that do and do not (1) work to achieve goal, (2) actually achieve it.</w:t>
-      </w:r>
-    </w:p>
-    <w:p>
-      <w:pPr>
-        <w:pStyle w:val="ListParagraph"/>
-        <w:numPr>
-          <w:ilvl w:val="0"/>
-          <w:numId w:val="1"/>
-        </w:numPr>
-      </w:pPr>
-    </w:p>
-    <w:p>
-      <w:pPr>
-        <w:pStyle w:val="ListParagraph"/>
-        <w:numPr>
-          <w:ilvl w:val="0"/>
-          <w:numId w:val="1"/>
-        </w:numPr>
-      </w:pPr>
-      <w:r>
-        <w:t>Best means to demonstrate material rationality of peace</w:t>
-      </w:r>
-      <w:r>
-        <w:t>.  Trade, differentiated groups?</w:t>
-      </w:r>
-    </w:p>
-    <w:p>
-      <w:pPr>
-        <w:pStyle w:val="ListParagraph"/>
-        <w:numPr>
-          <w:ilvl w:val="0"/>
-          <w:numId w:val="1"/>
-        </w:numPr>
-      </w:pPr>
-      <w:r>
-        <w:t>Need for enforcement at onset to incentivize Cooperation?</w:t>
-      </w:r>
-    </w:p>
-    <w:p>
-      <w:pPr>
-        <w:pStyle w:val="ListParagraph"/>
-        <w:numPr>
-          <w:ilvl w:val="0"/>
-          <w:numId w:val="1"/>
-        </w:numPr>
-      </w:pPr>
-      <w:r>
-        <w:t>Role of elites: contact says must support</w:t>
-      </w:r>
-    </w:p>
-    <w:p>
-      <w:pPr>
-        <w:pStyle w:val="ListParagraph"/>
-        <w:numPr>
-          <w:ilvl w:val="0"/>
-          <w:numId w:val="1"/>
-        </w:numPr>
-      </w:pPr>
-      <w:r>
-        <w:t>Difficulty with very decentralized groups</w:t>
-      </w:r>
-    </w:p>
-    <w:p>
-      <w:pPr>
-        <w:pStyle w:val="ListParagraph"/>
-        <w:numPr>
-          <w:ilvl w:val="0"/>
-          <w:numId w:val="1"/>
-        </w:numPr>
-      </w:pPr>
-      <w:r>
-        <w:t>Power disparities between groups</w:t>
-      </w:r>
-    </w:p>
-    <w:p>
-      <w:pPr>
-        <w:pStyle w:val="ListParagraph"/>
-        <w:numPr>
-          <w:ilvl w:val="0"/>
-          <w:numId w:val="1"/>
-        </w:numPr>
-      </w:pPr>
-      <w:r>
-        <w:t>Contact’s differential effects with these power disparities.</w:t>
-      </w:r>
-    </w:p>
-    <w:p>
-      <w:pPr>
-        <w:pStyle w:val="ListParagraph"/>
-        <w:numPr>
-          <w:ilvl w:val="0"/>
-          <w:numId w:val="1"/>
-        </w:numPr>
-      </w:pPr>
-      <w:r>
-        <w:t>Something</w:t>
-      </w:r>
-      <w:r>
-        <w:t xml:space="preserve"> about onset &amp; durability.</w:t>
-      </w:r>
-    </w:p>
-    <w:p>
-      <w:pPr>
-        <w:pStyle w:val="ListParagraph"/>
-        <w:numPr>
-          <w:ilvl w:val="0"/>
-          <w:numId w:val="1"/>
-        </w:numPr>
-      </w:pPr>
-    </w:p>
-    <w:p>
-      <w:pPr>
-        <w:pStyle w:val="ListParagraph"/>
-        <w:numPr>
-          <w:ilvl w:val="0"/>
-          <w:numId w:val="1"/>
-        </w:numPr>
-      </w:pPr>
-      <w:r>
-        <w:t>Joint punishment institutions to minimize misperceptions</w:t>
+        <w:t>Solution described (police your own) maybe subject to misperceiving.</w:t>
       </w:r>
     </w:p>
     <w:p>
@@ -1193,63 +1443,29 @@
           <w:ilvl w:val="1"/>
           <w:numId w:val="1"/>
         </w:numPr>
-      </w:pPr>
-      <w:r>
-        <w:t>Situation is an iterative Prisoner’s Dilemma: best off with [C,C] but really want to avoid [D,D]. Describe iterative PD.</w:t>
-      </w:r>
-    </w:p>
-    <w:p>
-      <w:pPr>
-        <w:pStyle w:val="ListParagraph"/>
-        <w:numPr>
-          <w:ilvl w:val="1"/>
-          <w:numId w:val="1"/>
-        </w:numPr>
-      </w:pPr>
-      <w:r>
-        <w:t>When groups prefer peace and intend to cooperate, misperceptions/accidents main challenge to peace: Try to throw C, accidentally throw D.  OR Throw C, gets interpreted as D.</w:t>
-      </w:r>
-    </w:p>
-    <w:p>
-      <w:pPr>
-        <w:pStyle w:val="ListParagraph"/>
-        <w:numPr>
-          <w:ilvl w:val="1"/>
-          <w:numId w:val="1"/>
-        </w:numPr>
-      </w:pPr>
-      <w:r>
-        <w:t>Collective action problem: societies heterogeneous, some don’t want peace.  A bad apple could throw D; C is then punishing your own.  Two levels of misperception: (1) that D was purposeful on part of group, and (2) that the punishment was not severe enough and the punishment C was actually a D.</w:t>
-      </w:r>
-    </w:p>
-    <w:p>
-      <w:pPr>
-        <w:pStyle w:val="ListParagraph"/>
-        <w:numPr>
-          <w:ilvl w:val="1"/>
-          <w:numId w:val="1"/>
-        </w:numPr>
-      </w:pPr>
-      <w:r>
-        <w:t>Solution described (police your own) maybe subject to misperceiving.</w:t>
-      </w:r>
-    </w:p>
-    <w:p>
-      <w:pPr>
-        <w:pStyle w:val="ListParagraph"/>
-        <w:numPr>
-          <w:ilvl w:val="1"/>
-          <w:numId w:val="1"/>
-        </w:numPr>
-        <w:rPr>
-          <w:color w:val="4472C4" w:themeColor="accent1"/>
-        </w:rPr>
-      </w:pPr>
-      <w:r>
-        <w:rPr>
-          <w:color w:val="4472C4" w:themeColor="accent1"/>
-        </w:rPr>
-        <w:t>Need groups to agree to a peace agreement that allows joint-policing.</w:t>
+        <w:rPr>
+          <w:color w:val="4472C4" w:themeColor="accent1"/>
+        </w:rPr>
+      </w:pPr>
+      <w:r>
+        <w:rPr>
+          <w:color w:val="4472C4" w:themeColor="accent1"/>
+        </w:rPr>
+        <w:t xml:space="preserve">Need groups to agree to a peace agreement that allows </w:t>
+      </w:r>
+      <w:proofErr w:type="gramStart"/>
+      <w:r>
+        <w:rPr>
+          <w:color w:val="4472C4" w:themeColor="accent1"/>
+        </w:rPr>
+        <w:t>joint-policing</w:t>
+      </w:r>
+      <w:proofErr w:type="gramEnd"/>
+      <w:r>
+        <w:rPr>
+          <w:color w:val="4472C4" w:themeColor="accent1"/>
+        </w:rPr>
+        <w:t>.</w:t>
       </w:r>
     </w:p>
     <w:p>

</xml_diff>